<commit_message>
Logos + Atualização do Documento
</commit_message>
<xml_diff>
--- a/Planejamento/Projeto Clínica Escola Senac.docx
+++ b/Planejamento/Projeto Clínica Escola Senac.docx
@@ -11,22 +11,24 @@
     <w:p>
       <w:pPr>
         <w:pStyle w:val="Ttulo"/>
+        <w:jc w:val="center"/>
       </w:pPr>
     </w:p>
     <w:p/>
+    <w:p>
+      <w:pPr>
+        <w:jc w:val="center"/>
+      </w:pPr>
+    </w:p>
+    <w:p>
+      <w:pPr>
+        <w:jc w:val="center"/>
+      </w:pPr>
+    </w:p>
     <w:p/>
-    <w:p/>
-    <w:p/>
-    <w:p/>
-    <w:p/>
-    <w:p/>
-    <w:p/>
-    <w:p/>
-    <w:p/>
-    <w:p/>
-    <w:p/>
-    <w:p>
-      <w:pPr>
+    <w:p>
+      <w:pPr>
+        <w:jc w:val="center"/>
         <w:rPr>
           <w:vertAlign w:val="subscript"/>
         </w:rPr>
@@ -43,73 +45,6 @@
         </w:rPr>
         <w:softHyphen/>
       </w:r>
-      <w:r>
-        <w:rPr>
-          <w:vertAlign w:val="subscript"/>
-        </w:rPr>
-        <w:softHyphen/>
-      </w:r>
-      <w:r>
-        <w:rPr>
-          <w:vertAlign w:val="subscript"/>
-        </w:rPr>
-        <w:softHyphen/>
-      </w:r>
-      <w:r>
-        <w:rPr>
-          <w:vertAlign w:val="subscript"/>
-        </w:rPr>
-        <w:softHyphen/>
-      </w:r>
-      <w:r>
-        <w:rPr>
-          <w:vertAlign w:val="subscript"/>
-        </w:rPr>
-        <w:softHyphen/>
-      </w:r>
-      <w:r>
-        <w:rPr>
-          <w:vertAlign w:val="subscript"/>
-        </w:rPr>
-        <w:softHyphen/>
-      </w:r>
-      <w:r>
-        <w:rPr>
-          <w:vertAlign w:val="subscript"/>
-        </w:rPr>
-        <w:softHyphen/>
-      </w:r>
-    </w:p>
-    <w:p>
-      <w:pPr>
-        <w:tabs>
-          <w:tab w:val="left" w:pos="3690"/>
-        </w:tabs>
-      </w:pPr>
-      <w:r>
-        <w:tab/>
-      </w:r>
-    </w:p>
-    <w:p>
-      <w:pPr>
-        <w:tabs>
-          <w:tab w:val="left" w:pos="3690"/>
-        </w:tabs>
-      </w:pPr>
-    </w:p>
-    <w:p>
-      <w:pPr>
-        <w:tabs>
-          <w:tab w:val="left" w:pos="3690"/>
-        </w:tabs>
-      </w:pPr>
-    </w:p>
-    <w:p>
-      <w:pPr>
-        <w:tabs>
-          <w:tab w:val="left" w:pos="3690"/>
-        </w:tabs>
-      </w:pPr>
     </w:p>
     <w:p>
       <w:pPr>
@@ -123,10 +58,26 @@
           <w:noProof/>
         </w:rPr>
         <w:drawing>
-          <wp:inline distT="0" distB="0" distL="0" distR="0">
-            <wp:extent cx="4724400" cy="781050"/>
-            <wp:effectExtent l="0" t="0" r="0" b="0"/>
-            <wp:docPr id="1" name="Imagem 1"/>
+          <wp:anchor distT="0" distB="0" distL="114300" distR="114300" simplePos="0" relativeHeight="251659264" behindDoc="0" locked="0" layoutInCell="1" allowOverlap="1" wp14:anchorId="6DF51208">
+            <wp:simplePos x="0" y="0"/>
+            <wp:positionH relativeFrom="margin">
+              <wp:align>center</wp:align>
+            </wp:positionH>
+            <wp:positionV relativeFrom="paragraph">
+              <wp:posOffset>13970</wp:posOffset>
+            </wp:positionV>
+            <wp:extent cx="4352925" cy="3971925"/>
+            <wp:effectExtent l="0" t="0" r="9525" b="9525"/>
+            <wp:wrapThrough wrapText="bothSides">
+              <wp:wrapPolygon edited="0">
+                <wp:start x="0" y="0"/>
+                <wp:lineTo x="0" y="21548"/>
+                <wp:lineTo x="21553" y="21548"/>
+                <wp:lineTo x="21553" y="0"/>
+                <wp:lineTo x="0" y="0"/>
+              </wp:wrapPolygon>
+            </wp:wrapThrough>
+            <wp:docPr id="2" name="Imagem 2"/>
             <wp:cNvGraphicFramePr>
               <a:graphicFrameLocks xmlns:a="http://schemas.openxmlformats.org/drawingml/2006/main" noChangeAspect="1"/>
             </wp:cNvGraphicFramePr>
@@ -155,7 +106,204 @@
                   <pic:spPr bwMode="auto">
                     <a:xfrm>
                       <a:off x="0" y="0"/>
-                      <a:ext cx="4724400" cy="781050"/>
+                      <a:ext cx="4352925" cy="3971925"/>
+                    </a:xfrm>
+                    <a:prstGeom prst="rect">
+                      <a:avLst/>
+                    </a:prstGeom>
+                    <a:noFill/>
+                    <a:ln>
+                      <a:noFill/>
+                    </a:ln>
+                  </pic:spPr>
+                </pic:pic>
+              </a:graphicData>
+            </a:graphic>
+          </wp:anchor>
+        </w:drawing>
+      </w:r>
+    </w:p>
+    <w:p>
+      <w:pPr>
+        <w:tabs>
+          <w:tab w:val="left" w:pos="3690"/>
+        </w:tabs>
+        <w:jc w:val="center"/>
+      </w:pPr>
+    </w:p>
+    <w:p>
+      <w:pPr>
+        <w:tabs>
+          <w:tab w:val="left" w:pos="3690"/>
+        </w:tabs>
+        <w:jc w:val="center"/>
+      </w:pPr>
+    </w:p>
+    <w:p>
+      <w:pPr>
+        <w:tabs>
+          <w:tab w:val="left" w:pos="3690"/>
+        </w:tabs>
+        <w:jc w:val="center"/>
+      </w:pPr>
+    </w:p>
+    <w:p>
+      <w:pPr>
+        <w:tabs>
+          <w:tab w:val="left" w:pos="3690"/>
+        </w:tabs>
+        <w:jc w:val="center"/>
+      </w:pPr>
+    </w:p>
+    <w:p>
+      <w:pPr>
+        <w:tabs>
+          <w:tab w:val="left" w:pos="3690"/>
+        </w:tabs>
+        <w:jc w:val="center"/>
+      </w:pPr>
+    </w:p>
+    <w:p>
+      <w:pPr>
+        <w:tabs>
+          <w:tab w:val="left" w:pos="3690"/>
+        </w:tabs>
+        <w:jc w:val="center"/>
+      </w:pPr>
+    </w:p>
+    <w:p>
+      <w:pPr>
+        <w:tabs>
+          <w:tab w:val="left" w:pos="3690"/>
+        </w:tabs>
+        <w:jc w:val="center"/>
+      </w:pPr>
+    </w:p>
+    <w:p>
+      <w:pPr>
+        <w:pStyle w:val="Ttulo"/>
+      </w:pPr>
+    </w:p>
+    <w:p/>
+    <w:p/>
+    <w:p>
+      <w:pPr>
+        <w:pStyle w:val="Ttulo"/>
+        <w:jc w:val="center"/>
+      </w:pPr>
+    </w:p>
+    <w:p>
+      <w:pPr>
+        <w:pStyle w:val="Ttulo"/>
+        <w:jc w:val="center"/>
+      </w:pPr>
+    </w:p>
+    <w:p>
+      <w:pPr>
+        <w:pStyle w:val="Ttulo"/>
+        <w:jc w:val="center"/>
+      </w:pPr>
+    </w:p>
+    <w:p>
+      <w:pPr>
+        <w:pStyle w:val="Ttulo"/>
+        <w:jc w:val="center"/>
+      </w:pPr>
+    </w:p>
+    <w:p>
+      <w:pPr>
+        <w:pStyle w:val="Ttulo"/>
+        <w:jc w:val="center"/>
+      </w:pPr>
+    </w:p>
+    <w:p>
+      <w:pPr>
+        <w:pStyle w:val="Ttulo"/>
+        <w:jc w:val="center"/>
+      </w:pPr>
+    </w:p>
+    <w:p>
+      <w:pPr>
+        <w:pStyle w:val="Ttulo"/>
+        <w:jc w:val="center"/>
+      </w:pPr>
+    </w:p>
+    <w:p>
+      <w:pPr>
+        <w:pStyle w:val="Ttulo"/>
+        <w:jc w:val="center"/>
+      </w:pPr>
+    </w:p>
+    <w:p>
+      <w:pPr>
+        <w:pStyle w:val="Ttulo"/>
+        <w:jc w:val="center"/>
+      </w:pPr>
+    </w:p>
+    <w:p>
+      <w:pPr>
+        <w:pStyle w:val="Ttulo"/>
+        <w:jc w:val="center"/>
+      </w:pPr>
+      <w:r>
+        <w:t>Projeto Clínica Escola Senac</w:t>
+      </w:r>
+    </w:p>
+    <w:p/>
+    <w:p/>
+    <w:p>
+      <w:pPr>
+        <w:jc w:val="center"/>
+      </w:pPr>
+    </w:p>
+    <w:p>
+      <w:pPr>
+        <w:jc w:val="center"/>
+      </w:pPr>
+    </w:p>
+    <w:p/>
+    <w:p>
+      <w:pPr>
+        <w:pStyle w:val="Ttulo"/>
+        <w:jc w:val="center"/>
+      </w:pPr>
+      <w:r>
+        <w:rPr>
+          <w:noProof/>
+        </w:rPr>
+        <w:drawing>
+          <wp:inline distT="0" distB="0" distL="0" distR="0">
+            <wp:extent cx="4703899" cy="3524250"/>
+            <wp:effectExtent l="0" t="0" r="1905" b="0"/>
+            <wp:docPr id="3" name="Imagem 3"/>
+            <wp:cNvGraphicFramePr>
+              <a:graphicFrameLocks xmlns:a="http://schemas.openxmlformats.org/drawingml/2006/main" noChangeAspect="1"/>
+            </wp:cNvGraphicFramePr>
+            <a:graphic xmlns:a="http://schemas.openxmlformats.org/drawingml/2006/main">
+              <a:graphicData uri="http://schemas.openxmlformats.org/drawingml/2006/picture">
+                <pic:pic xmlns:pic="http://schemas.openxmlformats.org/drawingml/2006/picture">
+                  <pic:nvPicPr>
+                    <pic:cNvPr id="0" name="Picture 2"/>
+                    <pic:cNvPicPr>
+                      <a:picLocks noChangeAspect="1" noChangeArrowheads="1"/>
+                    </pic:cNvPicPr>
+                  </pic:nvPicPr>
+                  <pic:blipFill>
+                    <a:blip r:embed="rId9" cstate="print">
+                      <a:extLst>
+                        <a:ext uri="{28A0092B-C50C-407E-A947-70E740481C1C}">
+                          <a14:useLocalDpi xmlns:a14="http://schemas.microsoft.com/office/drawing/2010/main" val="0"/>
+                        </a:ext>
+                      </a:extLst>
+                    </a:blip>
+                    <a:stretch>
+                      <a:fillRect/>
+                    </a:stretch>
+                  </pic:blipFill>
+                  <pic:spPr bwMode="auto">
+                    <a:xfrm>
+                      <a:off x="0" y="0"/>
+                      <a:ext cx="4703899" cy="3524250"/>
                     </a:xfrm>
                     <a:prstGeom prst="rect">
                       <a:avLst/>
@@ -174,142 +322,6 @@
     </w:p>
     <w:p>
       <w:pPr>
-        <w:tabs>
-          <w:tab w:val="left" w:pos="3690"/>
-        </w:tabs>
-        <w:jc w:val="center"/>
-      </w:pPr>
-    </w:p>
-    <w:p>
-      <w:pPr>
-        <w:tabs>
-          <w:tab w:val="left" w:pos="3690"/>
-        </w:tabs>
-        <w:jc w:val="center"/>
-      </w:pPr>
-    </w:p>
-    <w:p>
-      <w:pPr>
-        <w:tabs>
-          <w:tab w:val="left" w:pos="3690"/>
-        </w:tabs>
-        <w:jc w:val="center"/>
-      </w:pPr>
-    </w:p>
-    <w:p>
-      <w:pPr>
-        <w:tabs>
-          <w:tab w:val="left" w:pos="3690"/>
-        </w:tabs>
-        <w:jc w:val="center"/>
-      </w:pPr>
-    </w:p>
-    <w:p>
-      <w:pPr>
-        <w:tabs>
-          <w:tab w:val="left" w:pos="3690"/>
-        </w:tabs>
-        <w:jc w:val="center"/>
-      </w:pPr>
-    </w:p>
-    <w:p>
-      <w:pPr>
-        <w:tabs>
-          <w:tab w:val="left" w:pos="3690"/>
-        </w:tabs>
-        <w:jc w:val="center"/>
-      </w:pPr>
-    </w:p>
-    <w:p>
-      <w:pPr>
-        <w:pStyle w:val="Ttulo"/>
-      </w:pPr>
-    </w:p>
-    <w:p/>
-    <w:p/>
-    <w:p>
-      <w:pPr>
-        <w:pStyle w:val="Ttulo"/>
-        <w:jc w:val="center"/>
-      </w:pPr>
-      <w:r>
-        <w:t>Projeto Clínica Escola Senac</w:t>
-      </w:r>
-    </w:p>
-    <w:p/>
-    <w:p/>
-    <w:p>
-      <w:pPr>
-        <w:jc w:val="center"/>
-      </w:pPr>
-    </w:p>
-    <w:p>
-      <w:pPr>
-        <w:jc w:val="center"/>
-      </w:pPr>
-    </w:p>
-    <w:p/>
-    <w:p>
-      <w:pPr>
-        <w:pStyle w:val="Ttulo"/>
-        <w:jc w:val="center"/>
-      </w:pPr>
-      <w:r>
-        <w:rPr>
-          <w:noProof/>
-        </w:rPr>
-        <w:drawing>
-          <wp:inline distT="0" distB="0" distL="0" distR="0">
-            <wp:extent cx="5334000" cy="3524250"/>
-            <wp:effectExtent l="0" t="0" r="0" b="0"/>
-            <wp:docPr id="3" name="Imagem 3"/>
-            <wp:cNvGraphicFramePr>
-              <a:graphicFrameLocks xmlns:a="http://schemas.openxmlformats.org/drawingml/2006/main" noChangeAspect="1"/>
-            </wp:cNvGraphicFramePr>
-            <a:graphic xmlns:a="http://schemas.openxmlformats.org/drawingml/2006/main">
-              <a:graphicData uri="http://schemas.openxmlformats.org/drawingml/2006/picture">
-                <pic:pic xmlns:pic="http://schemas.openxmlformats.org/drawingml/2006/picture">
-                  <pic:nvPicPr>
-                    <pic:cNvPr id="0" name="Picture 2"/>
-                    <pic:cNvPicPr>
-                      <a:picLocks noChangeAspect="1" noChangeArrowheads="1"/>
-                    </pic:cNvPicPr>
-                  </pic:nvPicPr>
-                  <pic:blipFill>
-                    <a:blip r:embed="rId9">
-                      <a:extLst>
-                        <a:ext uri="{28A0092B-C50C-407E-A947-70E740481C1C}">
-                          <a14:useLocalDpi xmlns:a14="http://schemas.microsoft.com/office/drawing/2010/main" val="0"/>
-                        </a:ext>
-                      </a:extLst>
-                    </a:blip>
-                    <a:srcRect/>
-                    <a:stretch>
-                      <a:fillRect/>
-                    </a:stretch>
-                  </pic:blipFill>
-                  <pic:spPr bwMode="auto">
-                    <a:xfrm>
-                      <a:off x="0" y="0"/>
-                      <a:ext cx="5334000" cy="3524250"/>
-                    </a:xfrm>
-                    <a:prstGeom prst="rect">
-                      <a:avLst/>
-                    </a:prstGeom>
-                    <a:noFill/>
-                    <a:ln>
-                      <a:noFill/>
-                    </a:ln>
-                  </pic:spPr>
-                </pic:pic>
-              </a:graphicData>
-            </a:graphic>
-          </wp:inline>
-        </w:drawing>
-      </w:r>
-    </w:p>
-    <w:p>
-      <w:pPr>
         <w:pStyle w:val="Ttulo"/>
         <w:jc w:val="center"/>
       </w:pPr>
@@ -382,7 +394,10 @@
         </w:rPr>
       </w:pPr>
     </w:p>
-    <w:p/>
+    <w:p>
+      <w:bookmarkStart w:id="0" w:name="_GoBack"/>
+      <w:bookmarkEnd w:id="0"/>
+    </w:p>
     <w:p/>
     <w:sdt>
       <w:sdtPr>
@@ -456,7 +471,7 @@
             </w:rPr>
             <w:fldChar w:fldCharType="separate"/>
           </w:r>
-          <w:hyperlink w:anchor="_Toc57981911" w:history="1">
+          <w:hyperlink w:anchor="_Toc58245726" w:history="1">
             <w:r>
               <w:rPr>
                 <w:rStyle w:val="Hyperlink"/>
@@ -498,7 +513,7 @@
                 <w:noProof/>
                 <w:webHidden/>
               </w:rPr>
-              <w:instrText xml:space="preserve"> PAGEREF _Toc57981911 \h </w:instrText>
+              <w:instrText xml:space="preserve"> PAGEREF _Toc58245726 \h </w:instrText>
             </w:r>
             <w:r>
               <w:rPr>
@@ -542,7 +557,7 @@
               <w:lang w:eastAsia="pt-BR"/>
             </w:rPr>
           </w:pPr>
-          <w:hyperlink w:anchor="_Toc57981912" w:history="1">
+          <w:hyperlink w:anchor="_Toc58245727" w:history="1">
             <w:r>
               <w:rPr>
                 <w:rStyle w:val="Hyperlink"/>
@@ -584,7 +599,7 @@
                 <w:noProof/>
                 <w:webHidden/>
               </w:rPr>
-              <w:instrText xml:space="preserve"> PAGEREF _Toc57981912 \h </w:instrText>
+              <w:instrText xml:space="preserve"> PAGEREF _Toc58245727 \h </w:instrText>
             </w:r>
             <w:r>
               <w:rPr>
@@ -627,7 +642,7 @@
               <w:lang w:eastAsia="pt-BR"/>
             </w:rPr>
           </w:pPr>
-          <w:hyperlink w:anchor="_Toc57981913" w:history="1">
+          <w:hyperlink w:anchor="_Toc58245728" w:history="1">
             <w:r>
               <w:rPr>
                 <w:rStyle w:val="Hyperlink"/>
@@ -654,7 +669,7 @@
                 <w:noProof/>
                 <w:webHidden/>
               </w:rPr>
-              <w:instrText xml:space="preserve"> PAGEREF _Toc57981913 \h </w:instrText>
+              <w:instrText xml:space="preserve"> PAGEREF _Toc58245728 \h </w:instrText>
             </w:r>
             <w:r>
               <w:rPr>
@@ -698,7 +713,7 @@
               <w:lang w:eastAsia="pt-BR"/>
             </w:rPr>
           </w:pPr>
-          <w:hyperlink w:anchor="_Toc57981914" w:history="1">
+          <w:hyperlink w:anchor="_Toc58245729" w:history="1">
             <w:r>
               <w:rPr>
                 <w:rStyle w:val="Hyperlink"/>
@@ -740,7 +755,7 @@
                 <w:noProof/>
                 <w:webHidden/>
               </w:rPr>
-              <w:instrText xml:space="preserve"> PAGEREF _Toc57981914 \h </w:instrText>
+              <w:instrText xml:space="preserve"> PAGEREF _Toc58245729 \h </w:instrText>
             </w:r>
             <w:r>
               <w:rPr>
@@ -784,7 +799,7 @@
               <w:lang w:eastAsia="pt-BR"/>
             </w:rPr>
           </w:pPr>
-          <w:hyperlink w:anchor="_Toc57981915" w:history="1">
+          <w:hyperlink w:anchor="_Toc58245730" w:history="1">
             <w:r>
               <w:rPr>
                 <w:rStyle w:val="Hyperlink"/>
@@ -826,7 +841,7 @@
                 <w:noProof/>
                 <w:webHidden/>
               </w:rPr>
-              <w:instrText xml:space="preserve"> PAGEREF _Toc57981915 \h </w:instrText>
+              <w:instrText xml:space="preserve"> PAGEREF _Toc58245730 \h </w:instrText>
             </w:r>
             <w:r>
               <w:rPr>
@@ -870,7 +885,7 @@
               <w:lang w:eastAsia="pt-BR"/>
             </w:rPr>
           </w:pPr>
-          <w:hyperlink w:anchor="_Toc57981916" w:history="1">
+          <w:hyperlink w:anchor="_Toc58245731" w:history="1">
             <w:r>
               <w:rPr>
                 <w:rStyle w:val="Hyperlink"/>
@@ -912,7 +927,7 @@
                 <w:noProof/>
                 <w:webHidden/>
               </w:rPr>
-              <w:instrText xml:space="preserve"> PAGEREF _Toc57981916 \h </w:instrText>
+              <w:instrText xml:space="preserve"> PAGEREF _Toc58245731 \h </w:instrText>
             </w:r>
             <w:r>
               <w:rPr>
@@ -996,7 +1011,7 @@
         </w:rPr>
         <w:t xml:space="preserve"> </w:t>
       </w:r>
-      <w:bookmarkStart w:id="0" w:name="_Toc57981911"/>
+      <w:bookmarkStart w:id="1" w:name="_Toc58245726"/>
       <w:r>
         <w:rPr>
           <w:sz w:val="48"/>
@@ -1007,7 +1022,7 @@
       <w:r>
         <w:t>:</w:t>
       </w:r>
-      <w:bookmarkEnd w:id="0"/>
+      <w:bookmarkEnd w:id="1"/>
     </w:p>
     <w:p>
       <w:pPr>
@@ -1024,16 +1039,15 @@
           <w:sz w:val="28"/>
           <w:szCs w:val="28"/>
         </w:rPr>
-        <w:t xml:space="preserve">    O projeto apresenta os critérios para a criação do Web site, com 1 ano (um ano) de hospedagem, com o domínio que já segue em atividade: </w:t>
+        <w:t xml:space="preserve">    O projeto apresenta os critérios para a criação do Web site, com 1 ano (um ano) de hospedagem, com o domínio que já segue em atividade</w:t>
       </w:r>
       <w:r>
         <w:rPr>
           <w:rFonts w:cstheme="minorHAnsi"/>
-          <w:color w:val="8EAADB" w:themeColor="accent1" w:themeTint="99"/>
           <w:sz w:val="28"/>
           <w:szCs w:val="28"/>
         </w:rPr>
-        <w:t>(link)</w:t>
+        <w:t>.</w:t>
       </w:r>
     </w:p>
     <w:p>
@@ -1049,7 +1063,7 @@
           <w:numId w:val="2"/>
         </w:numPr>
       </w:pPr>
-      <w:bookmarkStart w:id="1" w:name="_Toc57981912"/>
+      <w:bookmarkStart w:id="2" w:name="_Toc58245727"/>
       <w:r>
         <w:rPr>
           <w:sz w:val="48"/>
@@ -1057,7 +1071,7 @@
         </w:rPr>
         <w:t>O Projeto</w:t>
       </w:r>
-      <w:bookmarkEnd w:id="1"/>
+      <w:bookmarkEnd w:id="2"/>
     </w:p>
     <w:p>
       <w:pPr>
@@ -1066,14 +1080,14 @@
       <w:r>
         <w:t xml:space="preserve">   </w:t>
       </w:r>
-      <w:bookmarkStart w:id="2" w:name="_Toc57981913"/>
+      <w:bookmarkStart w:id="3" w:name="_Toc58245728"/>
       <w:r>
         <w:t xml:space="preserve">2.1 </w:t>
       </w:r>
       <w:r>
         <w:t>Primeiras palavras:</w:t>
       </w:r>
-      <w:bookmarkEnd w:id="2"/>
+      <w:bookmarkEnd w:id="3"/>
       <w:r>
         <w:t xml:space="preserve"> </w:t>
       </w:r>
@@ -1128,7 +1142,7 @@
         </w:rPr>
         <w:t xml:space="preserve"> </w:t>
       </w:r>
-      <w:bookmarkStart w:id="3" w:name="_Toc57981914"/>
+      <w:bookmarkStart w:id="4" w:name="_Toc58245729"/>
       <w:r>
         <w:rPr>
           <w:sz w:val="48"/>
@@ -1136,7 +1150,7 @@
         </w:rPr>
         <w:t>Modelo</w:t>
       </w:r>
-      <w:bookmarkEnd w:id="3"/>
+      <w:bookmarkEnd w:id="4"/>
     </w:p>
     <w:p>
       <w:pPr>
@@ -1179,50 +1193,15 @@
           <w:sz w:val="32"/>
           <w:szCs w:val="32"/>
         </w:rPr>
-        <w:t>, o site já se encontra em utilização:</w:t>
+        <w:t>, o site já se encontra em utilização</w:t>
       </w:r>
-    </w:p>
-    <w:p>
-      <w:pPr>
-        <w:ind w:left="765"/>
-        <w:rPr>
-          <w:color w:val="000000" w:themeColor="text1"/>
-          <w:sz w:val="32"/>
-          <w:szCs w:val="32"/>
-        </w:rPr>
-      </w:pPr>
       <w:r>
         <w:rPr>
           <w:sz w:val="32"/>
           <w:szCs w:val="32"/>
         </w:rPr>
-        <w:t xml:space="preserve"> </w:t>
+        <w:t>.</w:t>
       </w:r>
-      <w:r>
-        <w:rPr>
-          <w:color w:val="2F5496" w:themeColor="accent1" w:themeShade="BF"/>
-          <w:sz w:val="32"/>
-          <w:szCs w:val="32"/>
-        </w:rPr>
-        <w:t>(link)</w:t>
-      </w:r>
-      <w:r>
-        <w:rPr>
-          <w:color w:val="2F5496" w:themeColor="accent1" w:themeShade="BF"/>
-          <w:sz w:val="32"/>
-          <w:szCs w:val="32"/>
-        </w:rPr>
-        <w:t xml:space="preserve"> </w:t>
-      </w:r>
-    </w:p>
-    <w:p>
-      <w:pPr>
-        <w:rPr>
-          <w:color w:val="000000" w:themeColor="text1"/>
-          <w:sz w:val="32"/>
-          <w:szCs w:val="32"/>
-        </w:rPr>
-      </w:pPr>
     </w:p>
     <w:p/>
     <w:p/>
@@ -1247,9 +1226,10 @@
         </w:rPr>
       </w:pPr>
       <w:r>
+        <w:lastRenderedPageBreak/>
         <w:t xml:space="preserve"> </w:t>
       </w:r>
-      <w:bookmarkStart w:id="4" w:name="_Toc57981915"/>
+      <w:bookmarkStart w:id="5" w:name="_Toc58245730"/>
       <w:r>
         <w:rPr>
           <w:sz w:val="48"/>
@@ -1260,7 +1240,7 @@
       <w:r>
         <w:t>:</w:t>
       </w:r>
-      <w:bookmarkEnd w:id="4"/>
+      <w:bookmarkEnd w:id="5"/>
     </w:p>
     <w:p>
       <w:pPr>
@@ -1530,14 +1510,7 @@
           <w:sz w:val="36"/>
           <w:szCs w:val="36"/>
         </w:rPr>
-        <w:t xml:space="preserve">Funcionalidade da Interface </w:t>
-      </w:r>
-      <w:r>
-        <w:rPr>
-          <w:sz w:val="36"/>
-          <w:szCs w:val="36"/>
-        </w:rPr>
-        <w:t>Externa</w:t>
+        <w:t>Funcionalidade da Interface Externa</w:t>
       </w:r>
     </w:p>
     <w:p>
@@ -1621,10 +1594,7 @@
     <w:p/>
     <w:p/>
     <w:p/>
-    <w:p>
-      <w:bookmarkStart w:id="5" w:name="_GoBack"/>
-      <w:bookmarkEnd w:id="5"/>
-    </w:p>
+    <w:p/>
     <w:p/>
     <w:p>
       <w:pPr>
@@ -1646,7 +1616,7 @@
         <w:lastRenderedPageBreak/>
         <w:t xml:space="preserve"> </w:t>
       </w:r>
-      <w:bookmarkStart w:id="6" w:name="_Toc57981916"/>
+      <w:bookmarkStart w:id="6" w:name="_Toc58245731"/>
       <w:r>
         <w:rPr>
           <w:sz w:val="48"/>
@@ -2412,7 +2382,7 @@
       <w:tblPr>
         <w:tblStyle w:val="Tabelacomgrade"/>
         <w:tblpPr w:leftFromText="141" w:rightFromText="141" w:vertAnchor="text" w:horzAnchor="margin" w:tblpY="298"/>
-        <w:tblW w:w="8774" w:type="dxa"/>
+        <w:tblW w:w="9313" w:type="dxa"/>
         <w:tblInd w:w="0" w:type="dxa"/>
         <w:tblBorders>
           <w:top w:val="dashSmallGap" w:sz="4" w:space="0" w:color="auto"/>
@@ -2425,16 +2395,16 @@
         <w:tblLook w:val="04A0" w:firstRow="1" w:lastRow="0" w:firstColumn="1" w:lastColumn="0" w:noHBand="0" w:noVBand="1"/>
       </w:tblPr>
       <w:tblGrid>
-        <w:gridCol w:w="4304"/>
-        <w:gridCol w:w="4470"/>
+        <w:gridCol w:w="4568"/>
+        <w:gridCol w:w="4745"/>
       </w:tblGrid>
       <w:tr>
         <w:trPr>
-          <w:trHeight w:val="143"/>
+          <w:trHeight w:val="148"/>
         </w:trPr>
         <w:tc>
           <w:tcPr>
-            <w:tcW w:w="4304" w:type="dxa"/>
+            <w:tcW w:w="4568" w:type="dxa"/>
             <w:tcBorders>
               <w:top w:val="dashSmallGap" w:sz="4" w:space="0" w:color="auto"/>
               <w:left w:val="dashSmallGap" w:sz="4" w:space="0" w:color="auto"/>
@@ -2468,7 +2438,7 @@
         </w:tc>
         <w:tc>
           <w:tcPr>
-            <w:tcW w:w="4470" w:type="dxa"/>
+            <w:tcW w:w="4745" w:type="dxa"/>
             <w:tcBorders>
               <w:top w:val="dashSmallGap" w:sz="4" w:space="0" w:color="auto"/>
               <w:left w:val="dashSmallGap" w:sz="4" w:space="0" w:color="auto"/>
@@ -2500,11 +2470,11 @@
       </w:tr>
       <w:tr>
         <w:trPr>
-          <w:trHeight w:val="429"/>
+          <w:trHeight w:val="446"/>
         </w:trPr>
         <w:tc>
           <w:tcPr>
-            <w:tcW w:w="4304" w:type="dxa"/>
+            <w:tcW w:w="4568" w:type="dxa"/>
             <w:tcBorders>
               <w:top w:val="dashSmallGap" w:sz="4" w:space="0" w:color="auto"/>
               <w:left w:val="dashSmallGap" w:sz="4" w:space="0" w:color="auto"/>
@@ -2556,7 +2526,7 @@
         </w:tc>
         <w:tc>
           <w:tcPr>
-            <w:tcW w:w="4470" w:type="dxa"/>
+            <w:tcW w:w="4745" w:type="dxa"/>
             <w:tcBorders>
               <w:top w:val="dashSmallGap" w:sz="4" w:space="0" w:color="auto"/>
               <w:left w:val="dashSmallGap" w:sz="4" w:space="0" w:color="auto"/>
@@ -2587,11 +2557,11 @@
       </w:tr>
       <w:tr>
         <w:trPr>
-          <w:trHeight w:val="467"/>
+          <w:trHeight w:val="486"/>
         </w:trPr>
         <w:tc>
           <w:tcPr>
-            <w:tcW w:w="4304" w:type="dxa"/>
+            <w:tcW w:w="4568" w:type="dxa"/>
             <w:tcBorders>
               <w:top w:val="dashSmallGap" w:sz="4" w:space="0" w:color="auto"/>
               <w:left w:val="dashSmallGap" w:sz="4" w:space="0" w:color="auto"/>
@@ -2622,7 +2592,13 @@
               <w:rPr>
                 <w:color w:val="C00000"/>
               </w:rPr>
-              <w:t>10% DE DESCONTO</w:t>
+              <w:t xml:space="preserve">10% DE </w:t>
+            </w:r>
+            <w:r>
+              <w:rPr>
+                <w:color w:val="C00000"/>
+              </w:rPr>
+              <w:t>JUROS</w:t>
             </w:r>
             <w:r>
               <w:t>)</w:t>
@@ -2642,7 +2618,7 @@
         </w:tc>
         <w:tc>
           <w:tcPr>
-            <w:tcW w:w="4470" w:type="dxa"/>
+            <w:tcW w:w="4745" w:type="dxa"/>
             <w:tcBorders>
               <w:top w:val="dashSmallGap" w:sz="4" w:space="0" w:color="auto"/>
               <w:left w:val="dashSmallGap" w:sz="4" w:space="0" w:color="auto"/>
@@ -2687,7 +2663,8 @@
       </w:r>
     </w:p>
     <w:sectPr>
-      <w:footerReference w:type="default" r:id="rId11"/>
+      <w:headerReference w:type="default" r:id="rId11"/>
+      <w:footerReference w:type="default" r:id="rId12"/>
       <w:pgSz w:w="11906" w:h="16838"/>
       <w:pgMar w:top="1417" w:right="1701" w:bottom="1417" w:left="1701" w:header="708" w:footer="708" w:gutter="0"/>
       <w:cols w:space="708"/>
@@ -2759,6 +2736,386 @@
     </w:p>
   </w:footnote>
 </w:footnotes>
+</file>
+
+<file path=word/header1.xml><?xml version="1.0" encoding="utf-8"?>
+<w:hdr xmlns:wpc="http://schemas.microsoft.com/office/word/2010/wordprocessingCanvas" xmlns:cx="http://schemas.microsoft.com/office/drawing/2014/chartex" xmlns:cx1="http://schemas.microsoft.com/office/drawing/2015/9/8/chartex" xmlns:cx2="http://schemas.microsoft.com/office/drawing/2015/10/21/chartex" xmlns:cx3="http://schemas.microsoft.com/office/drawing/2016/5/9/chartex" xmlns:cx4="http://schemas.microsoft.com/office/drawing/2016/5/10/chartex" xmlns:cx5="http://schemas.microsoft.com/office/drawing/2016/5/11/chartex" xmlns:cx6="http://schemas.microsoft.com/office/drawing/2016/5/12/chartex" xmlns:cx7="http://schemas.microsoft.com/office/drawing/2016/5/13/chartex" xmlns:cx8="http://schemas.microsoft.com/office/drawing/2016/5/14/chartex" xmlns:mc="http://schemas.openxmlformats.org/markup-compatibility/2006" xmlns:aink="http://schemas.microsoft.com/office/drawing/2016/ink" xmlns:am3d="http://schemas.microsoft.com/office/drawing/2017/model3d" xmlns:o="urn:schemas-microsoft-com:office:office" xmlns:r="http://schemas.openxmlformats.org/officeDocument/2006/relationships" xmlns:m="http://schemas.openxmlformats.org/officeDocument/2006/math" xmlns:v="urn:schemas-microsoft-com:vml" xmlns:wp14="http://schemas.microsoft.com/office/word/2010/wordprocessingDrawing" xmlns:wp="http://schemas.openxmlformats.org/drawingml/2006/wordprocessingDrawing" xmlns:w10="urn:schemas-microsoft-com:office:word" xmlns:w="http://schemas.openxmlformats.org/wordprocessingml/2006/main" xmlns:w14="http://schemas.microsoft.com/office/word/2010/wordml" xmlns:w15="http://schemas.microsoft.com/office/word/2012/wordml" xmlns:w16cid="http://schemas.microsoft.com/office/word/2016/wordml/cid" xmlns:w16se="http://schemas.microsoft.com/office/word/2015/wordml/symex" xmlns:wpg="http://schemas.microsoft.com/office/word/2010/wordprocessingGroup" xmlns:wpi="http://schemas.microsoft.com/office/word/2010/wordprocessingInk" xmlns:wne="http://schemas.microsoft.com/office/word/2006/wordml" xmlns:wps="http://schemas.microsoft.com/office/word/2010/wordprocessingShape" mc:Ignorable="w14 w15 w16se w16cid wp14">
+  <w:p>
+    <w:pPr>
+      <w:pStyle w:val="Cabealho"/>
+    </w:pPr>
+    <w:r>
+      <w:rPr>
+        <w:noProof/>
+      </w:rPr>
+      <mc:AlternateContent>
+        <mc:Choice Requires="wps">
+          <w:drawing>
+            <wp:anchor distT="0" distB="0" distL="114300" distR="114300" simplePos="0" relativeHeight="251660288" behindDoc="0" locked="0" layoutInCell="0" allowOverlap="1">
+              <wp:simplePos x="0" y="0"/>
+              <wp:positionH relativeFrom="margin">
+                <wp:align>left</wp:align>
+              </wp:positionH>
+              <wp:positionV relativeFrom="topMargin">
+                <wp:align>center</wp:align>
+              </wp:positionV>
+              <wp:extent cx="5943600" cy="170815"/>
+              <wp:effectExtent l="0" t="0" r="0" b="1905"/>
+              <wp:wrapNone/>
+              <wp:docPr id="218" name="Caixa de Texto 218"/>
+              <wp:cNvGraphicFramePr>
+                <a:graphicFrameLocks xmlns:a="http://schemas.openxmlformats.org/drawingml/2006/main"/>
+              </wp:cNvGraphicFramePr>
+              <a:graphic xmlns:a="http://schemas.openxmlformats.org/drawingml/2006/main">
+                <a:graphicData uri="http://schemas.microsoft.com/office/word/2010/wordprocessingShape">
+                  <wps:wsp>
+                    <wps:cNvSpPr txBox="1">
+                      <a:spLocks noChangeArrowheads="1"/>
+                    </wps:cNvSpPr>
+                    <wps:spPr bwMode="auto">
+                      <a:xfrm>
+                        <a:off x="0" y="0"/>
+                        <a:ext cx="5943600" cy="170815"/>
+                      </a:xfrm>
+                      <a:prstGeom prst="rect">
+                        <a:avLst/>
+                      </a:prstGeom>
+                      <a:noFill/>
+                      <a:ln>
+                        <a:noFill/>
+                      </a:ln>
+                      <a:extLst>
+                        <a:ext uri="{909E8E84-426E-40DD-AFC4-6F175D3DCCD1}">
+                          <a14:hiddenFill xmlns:a14="http://schemas.microsoft.com/office/drawing/2010/main">
+                            <a:solidFill>
+                              <a:srgbClr val="FFFFFF"/>
+                            </a:solidFill>
+                          </a14:hiddenFill>
+                        </a:ext>
+                        <a:ext uri="{91240B29-F687-4F45-9708-019B960494DF}">
+                          <a14:hiddenLine xmlns:a14="http://schemas.microsoft.com/office/drawing/2010/main" w="9525">
+                            <a:solidFill>
+                              <a:srgbClr val="000000"/>
+                            </a:solidFill>
+                            <a:miter lim="800000"/>
+                            <a:headEnd/>
+                            <a:tailEnd/>
+                          </a14:hiddenLine>
+                        </a:ext>
+                      </a:extLst>
+                    </wps:spPr>
+                    <wps:txbx>
+                      <w:txbxContent>
+                        <w:sdt>
+                          <w:sdtPr>
+                            <w:alias w:val="Título"/>
+                            <w:id w:val="78679243"/>
+                            <w:dataBinding w:prefixMappings="xmlns:ns0='http://schemas.openxmlformats.org/package/2006/metadata/core-properties' xmlns:ns1='http://purl.org/dc/elements/1.1/'" w:xpath="/ns0:coreProperties[1]/ns1:title[1]" w:storeItemID="{6C3C8BC8-F283-45AE-878A-BAB7291924A1}"/>
+                            <w:text/>
+                          </w:sdtPr>
+                          <w:sdtContent>
+                            <w:p>
+                              <w:pPr>
+                                <w:spacing w:after="0" w:line="240" w:lineRule="auto"/>
+                              </w:pPr>
+                              <w:r>
+                                <w:rPr>
+                                  <w:noProof/>
+                                </w:rPr>
+                                <w:drawing>
+                                  <wp:inline distT="0" distB="0" distL="0" distR="0">
+                                    <wp:extent cx="3933825" cy="1057275"/>
+                                    <wp:effectExtent l="0" t="0" r="9525" b="9525"/>
+                                    <wp:docPr id="6" name="Imagem 6"/>
+                                    <wp:cNvGraphicFramePr>
+                                      <a:graphicFrameLocks xmlns:a="http://schemas.openxmlformats.org/drawingml/2006/main" noChangeAspect="1"/>
+                                    </wp:cNvGraphicFramePr>
+                                    <a:graphic xmlns:a="http://schemas.openxmlformats.org/drawingml/2006/main">
+                                      <a:graphicData uri="http://schemas.openxmlformats.org/drawingml/2006/picture">
+                                        <pic:pic xmlns:pic="http://schemas.openxmlformats.org/drawingml/2006/picture">
+                                          <pic:nvPicPr>
+                                            <pic:cNvPr id="0" name="Picture 4"/>
+                                            <pic:cNvPicPr>
+                                              <a:picLocks noChangeAspect="1" noChangeArrowheads="1"/>
+                                            </pic:cNvPicPr>
+                                          </pic:nvPicPr>
+                                          <pic:blipFill>
+                                            <a:blip r:embed="rId1">
+                                              <a:extLst>
+                                                <a:ext uri="{28A0092B-C50C-407E-A947-70E740481C1C}">
+                                                  <a14:useLocalDpi xmlns:a14="http://schemas.microsoft.com/office/drawing/2010/main" val="0"/>
+                                                </a:ext>
+                                              </a:extLst>
+                                            </a:blip>
+                                            <a:srcRect/>
+                                            <a:stretch>
+                                              <a:fillRect/>
+                                            </a:stretch>
+                                          </pic:blipFill>
+                                          <pic:spPr bwMode="auto">
+                                            <a:xfrm>
+                                              <a:off x="0" y="0"/>
+                                              <a:ext cx="3933825" cy="1057275"/>
+                                            </a:xfrm>
+                                            <a:prstGeom prst="rect">
+                                              <a:avLst/>
+                                            </a:prstGeom>
+                                            <a:noFill/>
+                                            <a:ln>
+                                              <a:noFill/>
+                                            </a:ln>
+                                          </pic:spPr>
+                                        </pic:pic>
+                                      </a:graphicData>
+                                    </a:graphic>
+                                  </wp:inline>
+                                </w:drawing>
+                              </w:r>
+                            </w:p>
+                          </w:sdtContent>
+                        </w:sdt>
+                      </w:txbxContent>
+                    </wps:txbx>
+                    <wps:bodyPr rot="0" vert="horz" wrap="square" lIns="91440" tIns="0" rIns="91440" bIns="0" anchor="ctr" anchorCtr="0" upright="1">
+                      <a:spAutoFit/>
+                    </wps:bodyPr>
+                  </wps:wsp>
+                </a:graphicData>
+              </a:graphic>
+              <wp14:sizeRelH relativeFrom="margin">
+                <wp14:pctWidth>100000</wp14:pctWidth>
+              </wp14:sizeRelH>
+              <wp14:sizeRelV relativeFrom="page">
+                <wp14:pctHeight>0</wp14:pctHeight>
+              </wp14:sizeRelV>
+            </wp:anchor>
+          </w:drawing>
+        </mc:Choice>
+        <mc:Fallback>
+          <w:pict>
+            <v:shapetype id="_x0000_t202" coordsize="21600,21600" o:spt="202" path="m,l,21600r21600,l21600,xe">
+              <v:stroke joinstyle="miter"/>
+              <v:path gradientshapeok="t" o:connecttype="rect"/>
+            </v:shapetype>
+            <v:shape id="Caixa de Texto 218" o:spid="_x0000_s1026" type="#_x0000_t202" style="position:absolute;margin-left:0;margin-top:0;width:468pt;height:13.45pt;z-index:251660288;visibility:visible;mso-wrap-style:square;mso-width-percent:1000;mso-height-percent:0;mso-wrap-distance-left:9pt;mso-wrap-distance-top:0;mso-wrap-distance-right:9pt;mso-wrap-distance-bottom:0;mso-position-horizontal:left;mso-position-horizontal-relative:margin;mso-position-vertical:center;mso-position-vertical-relative:top-margin-area;mso-width-percent:1000;mso-height-percent:0;mso-width-relative:margin;mso-height-relative:page;v-text-anchor:middle" o:gfxdata="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" o:allowincell="f" filled="f" stroked="f">
+              <v:textbox style="mso-fit-shape-to-text:t" inset=",0,,0">
+                <w:txbxContent>
+                  <w:sdt>
+                    <w:sdtPr>
+                      <w:alias w:val="Título"/>
+                      <w:id w:val="78679243"/>
+                      <w:dataBinding w:prefixMappings="xmlns:ns0='http://schemas.openxmlformats.org/package/2006/metadata/core-properties' xmlns:ns1='http://purl.org/dc/elements/1.1/'" w:xpath="/ns0:coreProperties[1]/ns1:title[1]" w:storeItemID="{6C3C8BC8-F283-45AE-878A-BAB7291924A1}"/>
+                      <w:text/>
+                    </w:sdtPr>
+                    <w:sdtContent>
+                      <w:p>
+                        <w:pPr>
+                          <w:spacing w:after="0" w:line="240" w:lineRule="auto"/>
+                        </w:pPr>
+                        <w:r>
+                          <w:rPr>
+                            <w:noProof/>
+                          </w:rPr>
+                          <w:drawing>
+                            <wp:inline distT="0" distB="0" distL="0" distR="0">
+                              <wp:extent cx="3933825" cy="1057275"/>
+                              <wp:effectExtent l="0" t="0" r="9525" b="9525"/>
+                              <wp:docPr id="6" name="Imagem 6"/>
+                              <wp:cNvGraphicFramePr>
+                                <a:graphicFrameLocks xmlns:a="http://schemas.openxmlformats.org/drawingml/2006/main" noChangeAspect="1"/>
+                              </wp:cNvGraphicFramePr>
+                              <a:graphic xmlns:a="http://schemas.openxmlformats.org/drawingml/2006/main">
+                                <a:graphicData uri="http://schemas.openxmlformats.org/drawingml/2006/picture">
+                                  <pic:pic xmlns:pic="http://schemas.openxmlformats.org/drawingml/2006/picture">
+                                    <pic:nvPicPr>
+                                      <pic:cNvPr id="0" name="Picture 4"/>
+                                      <pic:cNvPicPr>
+                                        <a:picLocks noChangeAspect="1" noChangeArrowheads="1"/>
+                                      </pic:cNvPicPr>
+                                    </pic:nvPicPr>
+                                    <pic:blipFill>
+                                      <a:blip r:embed="rId1">
+                                        <a:extLst>
+                                          <a:ext uri="{28A0092B-C50C-407E-A947-70E740481C1C}">
+                                            <a14:useLocalDpi xmlns:a14="http://schemas.microsoft.com/office/drawing/2010/main" val="0"/>
+                                          </a:ext>
+                                        </a:extLst>
+                                      </a:blip>
+                                      <a:srcRect/>
+                                      <a:stretch>
+                                        <a:fillRect/>
+                                      </a:stretch>
+                                    </pic:blipFill>
+                                    <pic:spPr bwMode="auto">
+                                      <a:xfrm>
+                                        <a:off x="0" y="0"/>
+                                        <a:ext cx="3933825" cy="1057275"/>
+                                      </a:xfrm>
+                                      <a:prstGeom prst="rect">
+                                        <a:avLst/>
+                                      </a:prstGeom>
+                                      <a:noFill/>
+                                      <a:ln>
+                                        <a:noFill/>
+                                      </a:ln>
+                                    </pic:spPr>
+                                  </pic:pic>
+                                </a:graphicData>
+                              </a:graphic>
+                            </wp:inline>
+                          </w:drawing>
+                        </w:r>
+                      </w:p>
+                    </w:sdtContent>
+                  </w:sdt>
+                </w:txbxContent>
+              </v:textbox>
+              <w10:wrap anchorx="margin" anchory="margin"/>
+            </v:shape>
+          </w:pict>
+        </mc:Fallback>
+      </mc:AlternateContent>
+    </w:r>
+    <w:r>
+      <w:rPr>
+        <w:noProof/>
+      </w:rPr>
+      <mc:AlternateContent>
+        <mc:Choice Requires="wps">
+          <w:drawing>
+            <wp:anchor distT="0" distB="0" distL="114300" distR="114300" simplePos="0" relativeHeight="251659264" behindDoc="0" locked="0" layoutInCell="0" allowOverlap="1">
+              <wp:simplePos x="0" y="0"/>
+              <wp:positionH relativeFrom="page">
+                <wp:align>left</wp:align>
+              </wp:positionH>
+              <wp:positionV relativeFrom="topMargin">
+                <wp:align>center</wp:align>
+              </wp:positionV>
+              <wp:extent cx="914400" cy="170815"/>
+              <wp:effectExtent l="0" t="0" r="0" b="635"/>
+              <wp:wrapNone/>
+              <wp:docPr id="219" name="Caixa de Texto 219"/>
+              <wp:cNvGraphicFramePr>
+                <a:graphicFrameLocks xmlns:a="http://schemas.openxmlformats.org/drawingml/2006/main"/>
+              </wp:cNvGraphicFramePr>
+              <a:graphic xmlns:a="http://schemas.openxmlformats.org/drawingml/2006/main">
+                <a:graphicData uri="http://schemas.microsoft.com/office/word/2010/wordprocessingShape">
+                  <wps:wsp>
+                    <wps:cNvSpPr txBox="1">
+                      <a:spLocks noChangeArrowheads="1"/>
+                    </wps:cNvSpPr>
+                    <wps:spPr bwMode="auto">
+                      <a:xfrm>
+                        <a:off x="0" y="0"/>
+                        <a:ext cx="914400" cy="170815"/>
+                      </a:xfrm>
+                      <a:prstGeom prst="rect">
+                        <a:avLst/>
+                      </a:prstGeom>
+                      <a:solidFill>
+                        <a:schemeClr val="accent6">
+                          <a:lumMod val="60000"/>
+                          <a:lumOff val="40000"/>
+                        </a:schemeClr>
+                      </a:solidFill>
+                      <a:ln>
+                        <a:noFill/>
+                      </a:ln>
+                    </wps:spPr>
+                    <wps:txbx>
+                      <w:txbxContent>
+                        <w:p>
+                          <w:pPr>
+                            <w:spacing w:after="0" w:line="240" w:lineRule="auto"/>
+                            <w:jc w:val="right"/>
+                            <w:rPr>
+                              <w:color w:val="FFFFFF" w:themeColor="background1"/>
+                            </w:rPr>
+                          </w:pPr>
+                          <w:r>
+                            <w:fldChar w:fldCharType="begin"/>
+                          </w:r>
+                          <w:r>
+                            <w:instrText>PAGE   \* MERGEFORMAT</w:instrText>
+                          </w:r>
+                          <w:r>
+                            <w:fldChar w:fldCharType="separate"/>
+                          </w:r>
+                          <w:r>
+                            <w:rPr>
+                              <w:color w:val="FFFFFF" w:themeColor="background1"/>
+                            </w:rPr>
+                            <w:t>2</w:t>
+                          </w:r>
+                          <w:r>
+                            <w:rPr>
+                              <w:color w:val="FFFFFF" w:themeColor="background1"/>
+                            </w:rPr>
+                            <w:fldChar w:fldCharType="end"/>
+                          </w:r>
+                        </w:p>
+                      </w:txbxContent>
+                    </wps:txbx>
+                    <wps:bodyPr rot="0" vert="horz" wrap="square" lIns="91440" tIns="0" rIns="91440" bIns="0" anchor="ctr" anchorCtr="0" upright="1">
+                      <a:spAutoFit/>
+                    </wps:bodyPr>
+                  </wps:wsp>
+                </a:graphicData>
+              </a:graphic>
+              <wp14:sizeRelH relativeFrom="leftMargin">
+                <wp14:pctWidth>100000</wp14:pctWidth>
+              </wp14:sizeRelH>
+              <wp14:sizeRelV relativeFrom="page">
+                <wp14:pctHeight>0</wp14:pctHeight>
+              </wp14:sizeRelV>
+            </wp:anchor>
+          </w:drawing>
+        </mc:Choice>
+        <mc:Fallback>
+          <w:pict>
+            <v:shape id="Caixa de Texto 219" o:spid="_x0000_s1027" type="#_x0000_t202" style="position:absolute;margin-left:0;margin-top:0;width:1in;height:13.45pt;z-index:251659264;visibility:visible;mso-wrap-style:square;mso-width-percent:1000;mso-height-percent:0;mso-wrap-distance-left:9pt;mso-wrap-distance-top:0;mso-wrap-distance-right:9pt;mso-wrap-distance-bottom:0;mso-position-horizontal:left;mso-position-horizontal-relative:page;mso-position-vertical:center;mso-position-vertical-relative:top-margin-area;mso-width-percent:1000;mso-height-percent:0;mso-width-relative:left-margin-area;mso-height-relative:page;v-text-anchor:middle" o:gfxdata="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" o:allowincell="f" fillcolor="#a8d08d [1945]" stroked="f">
+              <v:textbox style="mso-fit-shape-to-text:t" inset=",0,,0">
+                <w:txbxContent>
+                  <w:p>
+                    <w:pPr>
+                      <w:spacing w:after="0" w:line="240" w:lineRule="auto"/>
+                      <w:jc w:val="right"/>
+                      <w:rPr>
+                        <w:color w:val="FFFFFF" w:themeColor="background1"/>
+                      </w:rPr>
+                    </w:pPr>
+                    <w:r>
+                      <w:fldChar w:fldCharType="begin"/>
+                    </w:r>
+                    <w:r>
+                      <w:instrText>PAGE   \* MERGEFORMAT</w:instrText>
+                    </w:r>
+                    <w:r>
+                      <w:fldChar w:fldCharType="separate"/>
+                    </w:r>
+                    <w:r>
+                      <w:rPr>
+                        <w:color w:val="FFFFFF" w:themeColor="background1"/>
+                      </w:rPr>
+                      <w:t>2</w:t>
+                    </w:r>
+                    <w:r>
+                      <w:rPr>
+                        <w:color w:val="FFFFFF" w:themeColor="background1"/>
+                      </w:rPr>
+                      <w:fldChar w:fldCharType="end"/>
+                    </w:r>
+                  </w:p>
+                </w:txbxContent>
+              </v:textbox>
+              <w10:wrap anchorx="page" anchory="margin"/>
+            </v:shape>
+          </w:pict>
+        </mc:Fallback>
+      </mc:AlternateContent>
+    </w:r>
+  </w:p>
+</w:hdr>
 </file>
 
 <file path=word/numbering.xml><?xml version="1.0" encoding="utf-8"?>
@@ -4609,15 +4966,6 @@
   </w:num>
   <w:num w:numId="6">
     <w:abstractNumId w:val="4"/>
-    <w:lvlOverride w:ilvl="0"/>
-    <w:lvlOverride w:ilvl="1"/>
-    <w:lvlOverride w:ilvl="2"/>
-    <w:lvlOverride w:ilvl="3"/>
-    <w:lvlOverride w:ilvl="4"/>
-    <w:lvlOverride w:ilvl="5"/>
-    <w:lvlOverride w:ilvl="6"/>
-    <w:lvlOverride w:ilvl="7"/>
-    <w:lvlOverride w:ilvl="8"/>
   </w:num>
   <w:num w:numId="7">
     <w:abstractNumId w:val="12"/>
@@ -5770,7 +6118,7 @@
 </file>
 
 <file path=customXml/itemProps1.xml><?xml version="1.0" encoding="utf-8"?>
-<ds:datastoreItem xmlns:ds="http://schemas.openxmlformats.org/officeDocument/2006/customXml" ds:itemID="{6C106C7A-2AFD-4848-9F25-4FDD2FE9CDAF}">
+<ds:datastoreItem xmlns:ds="http://schemas.openxmlformats.org/officeDocument/2006/customXml" ds:itemID="{DD62CDC9-06C8-4C75-AF52-C79A19A714FE}">
   <ds:schemaRefs>
     <ds:schemaRef ds:uri="http://schemas.openxmlformats.org/officeDocument/2006/bibliography"/>
   </ds:schemaRefs>

</xml_diff>